<commit_message>
增加Linux java tomcat 安装配置
</commit_message>
<xml_diff>
--- a/linux.docx
+++ b/linux.docx
@@ -23,8 +23,6 @@
         </w:rPr>
         <w:t>命令 查看网络配置：网络配置的IP被隐藏了</w:t>
       </w:r>
-      <w:bookmarkStart w:id="0" w:name="_GoBack"/>
-      <w:bookmarkEnd w:id="0"/>
     </w:p>
     <w:p>
       <w:pPr>
@@ -54,6 +52,87 @@
           <w:szCs w:val="24"/>
         </w:rPr>
         <w:instrText xml:space="preserve"> INCLUDEPICTURE "C:\\Users\\admin\\AppData\\Roaming\\Tencent\\Users\\2932808575\\TIM\\WinTemp\\RichOle\\9VP7RI$)[363X69TNER@3B3.png" \* MERGEFORMATINET </w:instrText>
+      </w:r>
+      <w:r>
+        <w:rPr>
+          <w:rFonts w:ascii="宋体" w:eastAsia="宋体" w:hAnsi="宋体" w:cs="宋体"/>
+          <w:kern w:val="0"/>
+          <w:sz w:val="24"/>
+          <w:szCs w:val="24"/>
+        </w:rPr>
+        <w:fldChar w:fldCharType="separate"/>
+      </w:r>
+      <w:r>
+        <w:rPr>
+          <w:rFonts w:ascii="宋体" w:eastAsia="宋体" w:hAnsi="宋体" w:cs="宋体"/>
+          <w:kern w:val="0"/>
+          <w:sz w:val="24"/>
+          <w:szCs w:val="24"/>
+        </w:rPr>
+        <w:fldChar w:fldCharType="begin"/>
+      </w:r>
+      <w:r>
+        <w:rPr>
+          <w:rFonts w:ascii="宋体" w:eastAsia="宋体" w:hAnsi="宋体" w:cs="宋体"/>
+          <w:kern w:val="0"/>
+          <w:sz w:val="24"/>
+          <w:szCs w:val="24"/>
+        </w:rPr>
+        <w:instrText xml:space="preserve"> INCLUDEPICTURE  "C:\\Users\\admin\\AppData\\Roaming\\Tencent\\Users\\2932808575\\TIM\\WinTemp\\RichOle\\9VP7RI$)[363X69TNER@3B3.png" \* MERGEFORMATINET </w:instrText>
+      </w:r>
+      <w:r>
+        <w:rPr>
+          <w:rFonts w:ascii="宋体" w:eastAsia="宋体" w:hAnsi="宋体" w:cs="宋体"/>
+          <w:kern w:val="0"/>
+          <w:sz w:val="24"/>
+          <w:szCs w:val="24"/>
+        </w:rPr>
+        <w:fldChar w:fldCharType="separate"/>
+      </w:r>
+      <w:r>
+        <w:rPr>
+          <w:rFonts w:ascii="宋体" w:eastAsia="宋体" w:hAnsi="宋体" w:cs="宋体"/>
+          <w:kern w:val="0"/>
+          <w:sz w:val="24"/>
+          <w:szCs w:val="24"/>
+        </w:rPr>
+        <w:fldChar w:fldCharType="begin"/>
+      </w:r>
+      <w:r>
+        <w:rPr>
+          <w:rFonts w:ascii="宋体" w:eastAsia="宋体" w:hAnsi="宋体" w:cs="宋体"/>
+          <w:kern w:val="0"/>
+          <w:sz w:val="24"/>
+          <w:szCs w:val="24"/>
+        </w:rPr>
+        <w:instrText xml:space="preserve"> </w:instrText>
+      </w:r>
+      <w:r>
+        <w:rPr>
+          <w:rFonts w:ascii="宋体" w:eastAsia="宋体" w:hAnsi="宋体" w:cs="宋体"/>
+          <w:kern w:val="0"/>
+          <w:sz w:val="24"/>
+          <w:szCs w:val="24"/>
+        </w:rPr>
+        <w:instrText>INCLUDEPICTURE  "C:\\Users\\admin\\AppData\\Roaming\\Tencent\\Users\\2932808575\\TIM\\WinTemp\\RichOle\\9VP7RI$)[363X69</w:instrText>
+      </w:r>
+      <w:r>
+        <w:rPr>
+          <w:rFonts w:ascii="宋体" w:eastAsia="宋体" w:hAnsi="宋体" w:cs="宋体"/>
+          <w:kern w:val="0"/>
+          <w:sz w:val="24"/>
+          <w:szCs w:val="24"/>
+        </w:rPr>
+        <w:instrText>TNER@3B3.png" \* MERGEFORMATINET</w:instrText>
+      </w:r>
+      <w:r>
+        <w:rPr>
+          <w:rFonts w:ascii="宋体" w:eastAsia="宋体" w:hAnsi="宋体" w:cs="宋体"/>
+          <w:kern w:val="0"/>
+          <w:sz w:val="24"/>
+          <w:szCs w:val="24"/>
+        </w:rPr>
+        <w:instrText xml:space="preserve"> </w:instrText>
       </w:r>
       <w:r>
         <w:rPr>
@@ -105,6 +184,24 @@
         </w:rPr>
         <w:fldChar w:fldCharType="end"/>
       </w:r>
+      <w:r>
+        <w:rPr>
+          <w:rFonts w:ascii="宋体" w:eastAsia="宋体" w:hAnsi="宋体" w:cs="宋体"/>
+          <w:kern w:val="0"/>
+          <w:sz w:val="24"/>
+          <w:szCs w:val="24"/>
+        </w:rPr>
+        <w:fldChar w:fldCharType="end"/>
+      </w:r>
+      <w:r>
+        <w:rPr>
+          <w:rFonts w:ascii="宋体" w:eastAsia="宋体" w:hAnsi="宋体" w:cs="宋体"/>
+          <w:kern w:val="0"/>
+          <w:sz w:val="24"/>
+          <w:szCs w:val="24"/>
+        </w:rPr>
+        <w:fldChar w:fldCharType="end"/>
+      </w:r>
     </w:p>
     <w:p/>
     <w:p/>
@@ -119,7 +216,9 @@
     <w:p>
       <w:pPr>
         <w:rPr>
-          <w:rFonts w:hint="eastAsia"/>
+          <w:rFonts w:ascii="微软雅黑" w:eastAsia="微软雅黑" w:hAnsi="微软雅黑"/>
+          <w:color w:val="333333"/>
+          <w:shd w:val="clear" w:color="auto" w:fill="FFFFFF"/>
         </w:rPr>
       </w:pPr>
       <w:r>
@@ -290,6 +389,592 @@
         </w:rPr>
         <w:t>服务</w:t>
       </w:r>
+    </w:p>
+    <w:p>
+      <w:pPr>
+        <w:rPr>
+          <w:rFonts w:ascii="微软雅黑" w:eastAsia="微软雅黑" w:hAnsi="微软雅黑"/>
+          <w:color w:val="333333"/>
+          <w:shd w:val="clear" w:color="auto" w:fill="FFFFFF"/>
+        </w:rPr>
+      </w:pPr>
+    </w:p>
+    <w:p>
+      <w:pPr>
+        <w:pStyle w:val="2"/>
+        <w:rPr>
+          <w:shd w:val="clear" w:color="auto" w:fill="FFFFFF"/>
+        </w:rPr>
+      </w:pPr>
+      <w:r>
+        <w:rPr>
+          <w:rFonts w:hint="eastAsia"/>
+          <w:shd w:val="clear" w:color="auto" w:fill="FFFFFF"/>
+        </w:rPr>
+        <w:t>Linux</w:t>
+      </w:r>
+      <w:r>
+        <w:rPr>
+          <w:shd w:val="clear" w:color="auto" w:fill="FFFFFF"/>
+        </w:rPr>
+        <w:t xml:space="preserve"> </w:t>
+      </w:r>
+      <w:r>
+        <w:rPr>
+          <w:rFonts w:hint="eastAsia"/>
+          <w:shd w:val="clear" w:color="auto" w:fill="FFFFFF"/>
+        </w:rPr>
+        <w:t>Java环境配置</w:t>
+      </w:r>
+    </w:p>
+    <w:p>
+      <w:r>
+        <w:rPr>
+          <w:rFonts w:hint="eastAsia"/>
+        </w:rPr>
+        <w:t>检测</w:t>
+      </w:r>
+      <w:proofErr w:type="spellStart"/>
+      <w:r>
+        <w:rPr>
+          <w:rFonts w:hint="eastAsia"/>
+        </w:rPr>
+        <w:t>jdk</w:t>
+      </w:r>
+      <w:proofErr w:type="spellEnd"/>
+      <w:r>
+        <w:rPr>
+          <w:rFonts w:hint="eastAsia"/>
+        </w:rPr>
+        <w:t>环境是否安装</w:t>
+      </w:r>
+      <w:r>
+        <w:rPr>
+          <w:rFonts w:hint="eastAsia"/>
+        </w:rPr>
+        <w:t xml:space="preserve"> </w:t>
+      </w:r>
+      <w:r>
+        <w:t xml:space="preserve"> </w:t>
+      </w:r>
+      <w:r>
+        <w:rPr>
+          <w:rFonts w:hint="eastAsia"/>
+        </w:rPr>
+        <w:t>java</w:t>
+      </w:r>
+      <w:r>
+        <w:t xml:space="preserve"> –</w:t>
+      </w:r>
+      <w:r>
+        <w:rPr>
+          <w:rFonts w:hint="eastAsia"/>
+        </w:rPr>
+        <w:t>version</w:t>
+      </w:r>
+    </w:p>
+    <w:p>
+      <w:r>
+        <w:rPr>
+          <w:rFonts w:hint="eastAsia"/>
+        </w:rPr>
+        <w:t>查找系统Java相关的</w:t>
+      </w:r>
+      <w:proofErr w:type="spellStart"/>
+      <w:r>
+        <w:rPr>
+          <w:rFonts w:hint="eastAsia"/>
+        </w:rPr>
+        <w:t>openjkd</w:t>
+      </w:r>
+      <w:proofErr w:type="spellEnd"/>
+      <w:r>
+        <w:t xml:space="preserve">  </w:t>
+      </w:r>
+      <w:r>
+        <w:rPr>
+          <w:rFonts w:hint="eastAsia"/>
+        </w:rPr>
+        <w:t>rpm</w:t>
+      </w:r>
+      <w:r>
+        <w:t xml:space="preserve"> –</w:t>
+      </w:r>
+      <w:proofErr w:type="spellStart"/>
+      <w:r>
+        <w:rPr>
+          <w:rFonts w:hint="eastAsia"/>
+        </w:rPr>
+        <w:t>qa</w:t>
+      </w:r>
+      <w:proofErr w:type="spellEnd"/>
+      <w:r>
+        <w:t xml:space="preserve"> | </w:t>
+      </w:r>
+      <w:proofErr w:type="spellStart"/>
+      <w:r>
+        <w:t>grep</w:t>
+      </w:r>
+      <w:proofErr w:type="spellEnd"/>
+      <w:r>
+        <w:t xml:space="preserve"> java</w:t>
+      </w:r>
+    </w:p>
+    <w:p>
+      <w:r>
+        <w:rPr>
+          <w:rFonts w:hint="eastAsia"/>
+        </w:rPr>
+        <w:t>卸载Java相关的安装 yum</w:t>
+      </w:r>
+      <w:r>
+        <w:t xml:space="preserve"> –y remove java*</w:t>
+      </w:r>
+    </w:p>
+    <w:p>
+      <w:r>
+        <w:rPr>
+          <w:rFonts w:hint="eastAsia"/>
+        </w:rPr>
+        <w:t>查找Java相关列表 y</w:t>
+      </w:r>
+      <w:r>
+        <w:t xml:space="preserve">um list | </w:t>
+      </w:r>
+      <w:proofErr w:type="spellStart"/>
+      <w:r>
+        <w:t>grep</w:t>
+      </w:r>
+      <w:proofErr w:type="spellEnd"/>
+      <w:r>
+        <w:t xml:space="preserve"> java</w:t>
+      </w:r>
+    </w:p>
+    <w:p>
+      <w:r>
+        <w:rPr>
+          <w:rFonts w:hint="eastAsia"/>
+        </w:rPr>
+        <w:t xml:space="preserve">列表中选择安装 </w:t>
+      </w:r>
+      <w:r>
+        <w:t xml:space="preserve"> </w:t>
+      </w:r>
+      <w:r>
+        <w:rPr>
+          <w:rFonts w:hint="eastAsia"/>
+        </w:rPr>
+        <w:t>y</w:t>
+      </w:r>
+      <w:r>
+        <w:t>um –y install java</w:t>
+      </w:r>
+      <w:r>
+        <w:rPr>
+          <w:rFonts w:hint="eastAsia"/>
+        </w:rPr>
+        <w:t xml:space="preserve">应用全名 </w:t>
+      </w:r>
+      <w:r>
+        <w:t xml:space="preserve">  </w:t>
+      </w:r>
+      <w:proofErr w:type="spellStart"/>
+      <w:r>
+        <w:t>ps</w:t>
+      </w:r>
+      <w:proofErr w:type="spellEnd"/>
+      <w:r>
+        <w:t>:</w:t>
+      </w:r>
+      <w:r>
+        <w:rPr>
+          <w:rFonts w:hint="eastAsia"/>
+        </w:rPr>
+        <w:t>-y表示回答全部问题为是</w:t>
+      </w:r>
+    </w:p>
+    <w:p/>
+    <w:p>
+      <w:r>
+        <w:t>Y</w:t>
+      </w:r>
+      <w:r>
+        <w:rPr>
+          <w:rFonts w:hint="eastAsia"/>
+        </w:rPr>
+        <w:t>um</w:t>
+      </w:r>
+      <w:r>
+        <w:t xml:space="preserve"> </w:t>
+      </w:r>
+      <w:r>
+        <w:rPr>
+          <w:rFonts w:hint="eastAsia"/>
+        </w:rPr>
+        <w:t>安装</w:t>
+      </w:r>
+      <w:proofErr w:type="spellStart"/>
+      <w:r>
+        <w:rPr>
+          <w:rFonts w:hint="eastAsia"/>
+        </w:rPr>
+        <w:t>jdk</w:t>
+      </w:r>
+      <w:proofErr w:type="spellEnd"/>
+      <w:r>
+        <w:rPr>
+          <w:rFonts w:hint="eastAsia"/>
+        </w:rPr>
+        <w:t>默认路径为/</w:t>
+      </w:r>
+      <w:proofErr w:type="spellStart"/>
+      <w:r>
+        <w:rPr>
+          <w:rFonts w:hint="eastAsia"/>
+        </w:rPr>
+        <w:t>usr</w:t>
+      </w:r>
+      <w:proofErr w:type="spellEnd"/>
+      <w:r>
+        <w:rPr>
+          <w:rFonts w:hint="eastAsia"/>
+        </w:rPr>
+        <w:t>/lib/</w:t>
+      </w:r>
+      <w:proofErr w:type="spellStart"/>
+      <w:r>
+        <w:rPr>
+          <w:rFonts w:hint="eastAsia"/>
+        </w:rPr>
+        <w:t>jvm</w:t>
+      </w:r>
+      <w:proofErr w:type="spellEnd"/>
+      <w:r>
+        <w:rPr>
+          <w:rFonts w:hint="eastAsia"/>
+        </w:rPr>
+        <w:t>路径</w:t>
+      </w:r>
+      <w:r>
+        <w:rPr>
+          <w:rFonts w:hint="eastAsia"/>
+        </w:rPr>
+        <w:t>，并自动配置环境变量</w:t>
+      </w:r>
+    </w:p>
+    <w:p/>
+    <w:p>
+      <w:pPr>
+        <w:pStyle w:val="2"/>
+      </w:pPr>
+      <w:r>
+        <w:lastRenderedPageBreak/>
+        <w:t>L</w:t>
+      </w:r>
+      <w:r>
+        <w:rPr>
+          <w:rFonts w:hint="eastAsia"/>
+        </w:rPr>
+        <w:t>inux</w:t>
+      </w:r>
+      <w:r>
+        <w:t xml:space="preserve"> </w:t>
+      </w:r>
+      <w:r>
+        <w:rPr>
+          <w:rFonts w:hint="eastAsia"/>
+        </w:rPr>
+        <w:t>tomcat安装配置</w:t>
+      </w:r>
+    </w:p>
+    <w:p>
+      <w:r>
+        <w:rPr>
+          <w:rFonts w:hint="eastAsia"/>
+        </w:rPr>
+        <w:t>下载并传输ta</w:t>
+      </w:r>
+      <w:r>
+        <w:t>r.gz</w:t>
+      </w:r>
+      <w:r>
+        <w:rPr>
+          <w:rFonts w:hint="eastAsia"/>
+        </w:rPr>
+        <w:t>文件到Linux指定目录，一般我们安装到/</w:t>
+      </w:r>
+      <w:proofErr w:type="spellStart"/>
+      <w:r>
+        <w:rPr>
+          <w:rFonts w:hint="eastAsia"/>
+        </w:rPr>
+        <w:t>usr</w:t>
+      </w:r>
+      <w:proofErr w:type="spellEnd"/>
+      <w:r>
+        <w:rPr>
+          <w:rFonts w:hint="eastAsia"/>
+        </w:rPr>
+        <w:t>/local/目录下，/</w:t>
+      </w:r>
+      <w:proofErr w:type="spellStart"/>
+      <w:r>
+        <w:rPr>
+          <w:rFonts w:hint="eastAsia"/>
+        </w:rPr>
+        <w:t>usr</w:t>
+      </w:r>
+      <w:proofErr w:type="spellEnd"/>
+      <w:r>
+        <w:rPr>
+          <w:rFonts w:hint="eastAsia"/>
+        </w:rPr>
+        <w:t>一般我们把应用安装在这里（主要为Linux发行的一些软件），/</w:t>
+      </w:r>
+      <w:proofErr w:type="spellStart"/>
+      <w:r>
+        <w:rPr>
+          <w:rFonts w:hint="eastAsia"/>
+        </w:rPr>
+        <w:t>usr</w:t>
+      </w:r>
+      <w:proofErr w:type="spellEnd"/>
+      <w:r>
+        <w:t xml:space="preserve">/local </w:t>
+      </w:r>
+      <w:r>
+        <w:rPr>
+          <w:rFonts w:hint="eastAsia"/>
+        </w:rPr>
+        <w:t>一般放置一些本地应用的安装</w:t>
+      </w:r>
+    </w:p>
+    <w:p>
+      <w:r>
+        <w:rPr>
+          <w:rFonts w:hint="eastAsia"/>
+        </w:rPr>
+        <w:t xml:space="preserve">解压 </w:t>
+      </w:r>
+      <w:r>
+        <w:t xml:space="preserve">   T</w:t>
+      </w:r>
+      <w:r>
+        <w:rPr>
+          <w:rFonts w:hint="eastAsia"/>
+        </w:rPr>
+        <w:t>ar</w:t>
+      </w:r>
+      <w:r>
+        <w:t xml:space="preserve"> –</w:t>
+      </w:r>
+      <w:proofErr w:type="spellStart"/>
+      <w:r>
+        <w:rPr>
+          <w:rFonts w:hint="eastAsia"/>
+        </w:rPr>
+        <w:t>zxvf</w:t>
+      </w:r>
+      <w:proofErr w:type="spellEnd"/>
+      <w:r>
+        <w:t xml:space="preserve"> </w:t>
+      </w:r>
+      <w:r>
+        <w:rPr>
+          <w:rFonts w:hint="eastAsia"/>
+        </w:rPr>
+        <w:t>tomcat压缩包名</w:t>
+      </w:r>
+    </w:p>
+    <w:p>
+      <w:r>
+        <w:rPr>
+          <w:rFonts w:hint="eastAsia"/>
+        </w:rPr>
+        <w:t xml:space="preserve">移动到指定目录 </w:t>
+      </w:r>
+      <w:r>
+        <w:t xml:space="preserve">   </w:t>
+      </w:r>
+      <w:r>
+        <w:t>mv apache-tomcat-8.0.52  ./</w:t>
+      </w:r>
+      <w:proofErr w:type="spellStart"/>
+      <w:r>
+        <w:t>tomcat_cluster</w:t>
+      </w:r>
+      <w:proofErr w:type="spellEnd"/>
+      <w:r>
+        <w:t>/tomcat1</w:t>
+      </w:r>
+    </w:p>
+    <w:p>
+      <w:r>
+        <w:rPr>
+          <w:rFonts w:hint="eastAsia"/>
+        </w:rPr>
+        <w:t>这里跳过tomcat</w:t>
+      </w:r>
+      <w:r>
+        <w:t xml:space="preserve"> </w:t>
+      </w:r>
+      <w:proofErr w:type="spellStart"/>
+      <w:r>
+        <w:rPr>
+          <w:rFonts w:hint="eastAsia"/>
+        </w:rPr>
+        <w:t>jdk</w:t>
+      </w:r>
+      <w:proofErr w:type="spellEnd"/>
+      <w:r>
+        <w:rPr>
+          <w:rFonts w:hint="eastAsia"/>
+        </w:rPr>
+        <w:t>相关配置使用默认，启动tomcat</w:t>
+      </w:r>
+      <w:r>
+        <w:t xml:space="preserve">  </w:t>
+      </w:r>
+      <w:r>
+        <w:t>./startup.sh</w:t>
+      </w:r>
+    </w:p>
+    <w:p>
+      <w:r>
+        <w:rPr>
+          <w:rFonts w:hint="eastAsia"/>
+        </w:rPr>
+        <w:t>此时</w:t>
+      </w:r>
+      <w:proofErr w:type="gramStart"/>
+      <w:r>
+        <w:rPr>
+          <w:rFonts w:hint="eastAsia"/>
+        </w:rPr>
+        <w:t>本地可</w:t>
+      </w:r>
+      <w:proofErr w:type="gramEnd"/>
+      <w:r>
+        <w:rPr>
+          <w:rFonts w:hint="eastAsia"/>
+        </w:rPr>
+        <w:t>访问tomcat</w:t>
+      </w:r>
+      <w:r>
+        <w:rPr>
+          <w:rFonts w:hint="eastAsia"/>
+        </w:rPr>
+        <w:t>，但另外的服务器无法访问，主要是centos7</w:t>
+      </w:r>
+      <w:r>
+        <w:t xml:space="preserve"> </w:t>
+      </w:r>
+      <w:r>
+        <w:rPr>
+          <w:rFonts w:hint="eastAsia"/>
+        </w:rPr>
+        <w:t>引入了firewall防火墙将对应的端口加入到zone中</w:t>
+      </w:r>
+    </w:p>
+    <w:p>
+      <w:r>
+        <w:rPr>
+          <w:rFonts w:hint="eastAsia"/>
+        </w:rPr>
+        <w:t xml:space="preserve">开放端口 </w:t>
+      </w:r>
+      <w:r>
+        <w:t xml:space="preserve">  </w:t>
+      </w:r>
+      <w:r>
+        <w:t>firewall-</w:t>
+      </w:r>
+      <w:proofErr w:type="spellStart"/>
+      <w:r>
+        <w:t>cmd</w:t>
+      </w:r>
+      <w:proofErr w:type="spellEnd"/>
+      <w:r>
+        <w:t xml:space="preserve"> --zone=public --add-port=8081/</w:t>
+      </w:r>
+      <w:proofErr w:type="spellStart"/>
+      <w:r>
+        <w:t>tcp</w:t>
+      </w:r>
+      <w:proofErr w:type="spellEnd"/>
+      <w:r>
+        <w:t xml:space="preserve"> </w:t>
+      </w:r>
+      <w:r>
+        <w:t>–</w:t>
+      </w:r>
+      <w:r>
+        <w:t>permanent</w:t>
+      </w:r>
+    </w:p>
+    <w:p>
+      <w:r>
+        <w:rPr>
+          <w:rFonts w:hint="eastAsia"/>
+        </w:rPr>
+        <w:t xml:space="preserve">立即生效 </w:t>
+      </w:r>
+      <w:r>
+        <w:t xml:space="preserve">  </w:t>
+      </w:r>
+      <w:r>
+        <w:t>firewall-</w:t>
+      </w:r>
+      <w:proofErr w:type="spellStart"/>
+      <w:r>
+        <w:t>cmd</w:t>
+      </w:r>
+      <w:proofErr w:type="spellEnd"/>
+      <w:r>
+        <w:t xml:space="preserve"> </w:t>
+      </w:r>
+      <w:r>
+        <w:t>–</w:t>
+      </w:r>
+      <w:r>
+        <w:t>reload</w:t>
+      </w:r>
+    </w:p>
+    <w:p>
+      <w:pPr>
+        <w:rPr>
+          <w:rFonts w:hint="eastAsia"/>
+        </w:rPr>
+      </w:pPr>
+      <w:r>
+        <w:rPr>
+          <w:rFonts w:hint="eastAsia"/>
+        </w:rPr>
+        <w:t xml:space="preserve">查询已开放端口 </w:t>
+      </w:r>
+      <w:r>
+        <w:t xml:space="preserve"> </w:t>
+      </w:r>
+      <w:r>
+        <w:t>firewall-</w:t>
+      </w:r>
+      <w:proofErr w:type="spellStart"/>
+      <w:r>
+        <w:t>cmd</w:t>
+      </w:r>
+      <w:proofErr w:type="spellEnd"/>
+      <w:r>
+        <w:t xml:space="preserve"> --zone=public --list-port</w:t>
+      </w:r>
+    </w:p>
+    <w:p>
+      <w:pPr>
+        <w:rPr>
+          <w:rFonts w:hint="eastAsia"/>
+        </w:rPr>
+      </w:pPr>
+      <w:bookmarkStart w:id="0" w:name="_GoBack"/>
+      <w:bookmarkEnd w:id="0"/>
     </w:p>
     <w:sectPr>
       <w:pgSz w:w="11906" w:h="16838"/>

</xml_diff>